<commit_message>
Support for Inscription Process Foreign
</commit_message>
<xml_diff>
--- a/Revisiones.docx
+++ b/Revisiones.docx
@@ -394,7 +394,12 @@
       </w:pPr>
       <w:r>
         <w:rPr>
-          <w:shd w:fill="FFFF00" w:val="clear"/>
+          <w:rFonts w:eastAsia="Calibri" w:cs=""/>
+          <w:color w:val="00000A"/>
+          <w:sz w:val="22"/>
+          <w:szCs w:val="22"/>
+          <w:shd w:fill="FFFF00" w:val="clear"/>
+          <w:lang w:val="es-VE" w:eastAsia="en-US" w:bidi="ar-SA"/>
         </w:rPr>
       </w:r>
       <w:r/>
@@ -414,23 +419,35 @@
       </w:pPr>
       <w:r>
         <w:rPr>
-          <w:shd w:fill="FFFF00" w:val="clear"/>
-        </w:rPr>
-      </w:r>
-      <w:r/>
-    </w:p>
-    <w:p>
-      <w:pPr>
-        <w:pStyle w:val="Normal"/>
-        <w:rPr>
-          <w:b w:val="false"/>
-          <w:b w:val="false"/>
-          <w:bCs w:val="false"/>
-        </w:rPr>
-      </w:pPr>
-      <w:r>
-        <w:rPr>
-          <w:shd w:fill="FFFF00" w:val="clear"/>
+          <w:rFonts w:eastAsia="Calibri" w:cs=""/>
+          <w:color w:val="00000A"/>
+          <w:sz w:val="22"/>
+          <w:szCs w:val="22"/>
+          <w:shd w:fill="FFFF00" w:val="clear"/>
+          <w:lang w:val="es-VE" w:eastAsia="en-US" w:bidi="ar-SA"/>
+        </w:rPr>
+      </w:r>
+      <w:r/>
+    </w:p>
+    <w:p>
+      <w:pPr>
+        <w:pStyle w:val="Normal"/>
+        <w:rPr>
+          <w:sz w:val="22"/>
+          <w:b w:val="false"/>
+          <w:sz w:val="22"/>
+          <w:b w:val="false"/>
+          <w:szCs w:val="22"/>
+          <w:bCs w:val="false"/>
+          <w:rFonts w:ascii="Calibri" w:hAnsi="Calibri" w:eastAsia="Calibri" w:cs=""/>
+          <w:color w:val="00000A"/>
+          <w:lang w:val="es-VE" w:eastAsia="en-US" w:bidi="ar-SA"/>
+        </w:rPr>
+      </w:pPr>
+      <w:r>
+        <w:rPr>
+          <w:b w:val="false"/>
+          <w:bCs w:val="false"/>
         </w:rPr>
       </w:r>
       <w:r/>
@@ -458,38 +475,40 @@
     <w:p>
       <w:pPr>
         <w:pStyle w:val="Normal"/>
-        <w:rPr>
-          <w:b w:val="false"/>
-          <w:shd w:fill="FFFFFF" w:val="clear"/>
-          <w:b w:val="false"/>
-          <w:bCs w:val="false"/>
-        </w:rPr>
-      </w:pPr>
-      <w:r>
-        <w:rPr>
-          <w:b w:val="false"/>
-          <w:bCs w:val="false"/>
-          <w:shd w:fill="FFFFFF" w:val="clear"/>
+      </w:pPr>
+      <w:r>
+        <w:rPr>
+          <w:b w:val="false"/>
+          <w:bCs w:val="false"/>
+          <w:shd w:fill="FFFF00" w:val="clear"/>
         </w:rPr>
         <w:t xml:space="preserve">Misma ventana solo que tiene la opción para seleccionar el grado escolar a inscribir </w:t>
       </w:r>
-      <w:r/>
-    </w:p>
-    <w:p>
-      <w:pPr>
-        <w:pStyle w:val="Normal"/>
-        <w:rPr>
-          <w:b w:val="false"/>
-          <w:shd w:fill="FFFFFF" w:val="clear"/>
-          <w:b w:val="false"/>
-          <w:bCs w:val="false"/>
-        </w:rPr>
-      </w:pPr>
-      <w:r>
-        <w:rPr>
-          <w:b w:val="false"/>
-          <w:bCs w:val="false"/>
-          <w:shd w:fill="FFFFFF" w:val="clear"/>
+      <w:r>
+        <w:rPr>
+          <w:b w:val="false"/>
+          <w:bCs w:val="false"/>
+          <w:shd w:fill="FFFF00" w:val="clear"/>
+        </w:rPr>
+        <w:t>y control de materias pendientes.</w:t>
+      </w:r>
+      <w:r/>
+    </w:p>
+    <w:p>
+      <w:pPr>
+        <w:pStyle w:val="Normal"/>
+        <w:rPr>
+          <w:b w:val="false"/>
+          <w:shd w:fill="FFFFFF" w:val="clear"/>
+          <w:b w:val="false"/>
+          <w:bCs w:val="false"/>
+        </w:rPr>
+      </w:pPr>
+      <w:r>
+        <w:rPr>
+          <w:b w:val="false"/>
+          <w:bCs w:val="false"/>
+          <w:shd w:fill="FFFF00" w:val="clear"/>
         </w:rPr>
         <w:t>añadir notas certificadas del liceo de procedencia como recaudo de documentos.</w:t>
       </w:r>
@@ -500,6 +519,7 @@
         <w:pStyle w:val="Normal"/>
         <w:rPr>
           <w:sz w:val="22"/>
+          <w:shd w:fill="FFFF00" w:val="clear"/>
           <w:sz w:val="22"/>
           <w:szCs w:val="22"/>
           <w:rFonts w:ascii="Calibri" w:hAnsi="Calibri" w:eastAsia="Calibri" w:cs=""/>
@@ -513,6 +533,7 @@
           <w:color w:val="00000A"/>
           <w:sz w:val="22"/>
           <w:szCs w:val="22"/>
+          <w:shd w:fill="FFFF00" w:val="clear"/>
           <w:lang w:val="es-VE" w:eastAsia="en-US" w:bidi="ar-SA"/>
         </w:rPr>
       </w:r>

</xml_diff>